<commit_message>
Alternative import methods supported : WebAPI and ImportData executive.
</commit_message>
<xml_diff>
--- a/Doc/Version.docx
+++ b/Doc/Version.docx
@@ -170,6 +170,155 @@
           <w:rFonts w:hint="eastAsia"/>
         </w:rPr>
         <w:t>的接口发送即时通知。</w:t>
+      </w:r>
+    </w:p>
+    <w:p/>
+    <w:p>
+      <w:pPr>
+        <w:pStyle w:val="ListParagraph"/>
+        <w:numPr>
+          <w:ilvl w:val="0"/>
+          <w:numId w:val="1"/>
+        </w:numPr>
+        <w:ind w:firstLineChars="0"/>
+        <w:rPr>
+          <w:rFonts w:hint="eastAsia"/>
+        </w:rPr>
+      </w:pPr>
+      <w:r>
+        <w:rPr>
+          <w:rFonts w:hint="eastAsia"/>
+        </w:rPr>
+        <w:t>2017</w:t>
+      </w:r>
+      <w:r>
+        <w:rPr>
+          <w:rFonts w:hint="eastAsia"/>
+        </w:rPr>
+        <w:t>年</w:t>
+      </w:r>
+      <w:r>
+        <w:rPr>
+          <w:rFonts w:hint="eastAsia"/>
+        </w:rPr>
+        <w:t>8</w:t>
+      </w:r>
+      <w:r>
+        <w:rPr>
+          <w:rFonts w:hint="eastAsia"/>
+        </w:rPr>
+        <w:t>月</w:t>
+      </w:r>
+      <w:r>
+        <w:rPr>
+          <w:rFonts w:hint="eastAsia"/>
+        </w:rPr>
+        <w:t>20</w:t>
+      </w:r>
+      <w:r>
+        <w:rPr>
+          <w:rFonts w:hint="eastAsia"/>
+        </w:rPr>
+        <w:t>日</w:t>
+      </w:r>
+    </w:p>
+    <w:p>
+      <w:pPr>
+        <w:pStyle w:val="ListParagraph"/>
+        <w:numPr>
+          <w:ilvl w:val="0"/>
+          <w:numId w:val="3"/>
+        </w:numPr>
+        <w:ind w:firstLineChars="0"/>
+      </w:pPr>
+      <w:r>
+        <w:t>对单表进行联合主键支持</w:t>
+      </w:r>
+    </w:p>
+    <w:p>
+      <w:pPr>
+        <w:pStyle w:val="ListParagraph"/>
+        <w:numPr>
+          <w:ilvl w:val="0"/>
+          <w:numId w:val="3"/>
+        </w:numPr>
+        <w:ind w:firstLineChars="0"/>
+      </w:pPr>
+      <w:r>
+        <w:t>初始化了</w:t>
+      </w:r>
+      <w:r>
+        <w:rPr>
+          <w:rFonts w:hint="eastAsia"/>
+        </w:rPr>
+        <w:t>Batch1</w:t>
+      </w:r>
+      <w:r>
+        <w:rPr>
+          <w:rFonts w:hint="eastAsia"/>
+        </w:rPr>
+        <w:t>的导入设置</w:t>
+      </w:r>
+    </w:p>
+    <w:p>
+      <w:pPr>
+        <w:pStyle w:val="ListParagraph"/>
+        <w:numPr>
+          <w:ilvl w:val="0"/>
+          <w:numId w:val="3"/>
+        </w:numPr>
+        <w:ind w:firstLineChars="0"/>
+      </w:pPr>
+      <w:r>
+        <w:t>注意：导入数据的数据源必须包含数值唯一的键，否则系统无法正确运行</w:t>
+      </w:r>
+    </w:p>
+    <w:p/>
+    <w:p>
+      <w:proofErr w:type="spellStart"/>
+      <w:r>
+        <w:t>T</w:t>
+      </w:r>
+      <w:r>
+        <w:rPr>
+          <w:rFonts w:hint="eastAsia"/>
+        </w:rPr>
+        <w:t>odo</w:t>
+      </w:r>
+      <w:proofErr w:type="spellEnd"/>
+      <w:r>
+        <w:rPr>
+          <w:rFonts w:hint="eastAsia"/>
+        </w:rPr>
+        <w:t>:</w:t>
+      </w:r>
+    </w:p>
+    <w:p>
+      <w:r>
+        <w:rPr>
+          <w:rFonts w:hint="eastAsia"/>
+        </w:rPr>
+        <w:t>编辑</w:t>
+      </w:r>
+      <w:r>
+        <w:t>job.xml</w:t>
+      </w:r>
+      <w:r>
+        <w:rPr>
+          <w:rFonts w:hint="eastAsia"/>
+        </w:rPr>
+        <w:t>以及其它基本设置；发布</w:t>
+      </w:r>
+      <w:proofErr w:type="spellStart"/>
+      <w:r>
+        <w:t>webapi</w:t>
+      </w:r>
+      <w:proofErr w:type="spellEnd"/>
+      <w:r>
+        <w:rPr>
+          <w:rFonts w:hint="eastAsia"/>
+        </w:rPr>
+        <w:t>到服务器</w:t>
       </w:r>
       <w:bookmarkStart w:id="0" w:name="_GoBack"/>
       <w:bookmarkEnd w:id="0"/>
@@ -187,6 +336,95 @@
 <file path=word/numbering.xml><?xml version="1.0" encoding="utf-8"?>
 <w:numbering xmlns:wpc="http://schemas.microsoft.com/office/word/2010/wordprocessingCanvas" xmlns:mc="http://schemas.openxmlformats.org/markup-compatibility/2006" xmlns:o="urn:schemas-microsoft-com:office:office" xmlns:r="http://schemas.openxmlformats.org/officeDocument/2006/relationships" xmlns:m="http://schemas.openxmlformats.org/officeDocument/2006/math" xmlns:v="urn:schemas-microsoft-com:vml" xmlns:wp14="http://schemas.microsoft.com/office/word/2010/wordprocessingDrawing" xmlns:wp="http://schemas.openxmlformats.org/drawingml/2006/wordprocessingDrawing" xmlns:w10="urn:schemas-microsoft-com:office:word" xmlns:w="http://schemas.openxmlformats.org/wordprocessingml/2006/main" xmlns:w14="http://schemas.microsoft.com/office/word/2010/wordml" xmlns:w15="http://schemas.microsoft.com/office/word/2012/wordml" xmlns:wpg="http://schemas.microsoft.com/office/word/2010/wordprocessingGroup" xmlns:wpi="http://schemas.microsoft.com/office/word/2010/wordprocessingInk" xmlns:wne="http://schemas.microsoft.com/office/word/2006/wordml" xmlns:wps="http://schemas.microsoft.com/office/word/2010/wordprocessingShape" mc:Ignorable="w14 w15 wp14">
   <w:abstractNum w:abstractNumId="0" w15:restartNumberingAfterBreak="0">
+    <w:nsid w:val="0BD22121"/>
+    <w:multiLevelType w:val="hybridMultilevel"/>
+    <w:tmpl w:val="96222C58"/>
+    <w:lvl w:ilvl="0" w:tplc="0272462C">
+      <w:start w:val="1"/>
+      <w:numFmt w:val="decimal"/>
+      <w:lvlText w:val="%1."/>
+      <w:lvlJc w:val="left"/>
+      <w:pPr>
+        <w:ind w:left="720" w:hanging="360"/>
+      </w:pPr>
+      <w:rPr>
+        <w:rFonts w:hint="default"/>
+      </w:rPr>
+    </w:lvl>
+    <w:lvl w:ilvl="1" w:tplc="04090019" w:tentative="1">
+      <w:start w:val="1"/>
+      <w:numFmt w:val="lowerLetter"/>
+      <w:lvlText w:val="%2)"/>
+      <w:lvlJc w:val="left"/>
+      <w:pPr>
+        <w:ind w:left="1200" w:hanging="420"/>
+      </w:pPr>
+    </w:lvl>
+    <w:lvl w:ilvl="2" w:tplc="0409001B" w:tentative="1">
+      <w:start w:val="1"/>
+      <w:numFmt w:val="lowerRoman"/>
+      <w:lvlText w:val="%3."/>
+      <w:lvlJc w:val="right"/>
+      <w:pPr>
+        <w:ind w:left="1620" w:hanging="420"/>
+      </w:pPr>
+    </w:lvl>
+    <w:lvl w:ilvl="3" w:tplc="0409000F" w:tentative="1">
+      <w:start w:val="1"/>
+      <w:numFmt w:val="decimal"/>
+      <w:lvlText w:val="%4."/>
+      <w:lvlJc w:val="left"/>
+      <w:pPr>
+        <w:ind w:left="2040" w:hanging="420"/>
+      </w:pPr>
+    </w:lvl>
+    <w:lvl w:ilvl="4" w:tplc="04090019" w:tentative="1">
+      <w:start w:val="1"/>
+      <w:numFmt w:val="lowerLetter"/>
+      <w:lvlText w:val="%5)"/>
+      <w:lvlJc w:val="left"/>
+      <w:pPr>
+        <w:ind w:left="2460" w:hanging="420"/>
+      </w:pPr>
+    </w:lvl>
+    <w:lvl w:ilvl="5" w:tplc="0409001B" w:tentative="1">
+      <w:start w:val="1"/>
+      <w:numFmt w:val="lowerRoman"/>
+      <w:lvlText w:val="%6."/>
+      <w:lvlJc w:val="right"/>
+      <w:pPr>
+        <w:ind w:left="2880" w:hanging="420"/>
+      </w:pPr>
+    </w:lvl>
+    <w:lvl w:ilvl="6" w:tplc="0409000F" w:tentative="1">
+      <w:start w:val="1"/>
+      <w:numFmt w:val="decimal"/>
+      <w:lvlText w:val="%7."/>
+      <w:lvlJc w:val="left"/>
+      <w:pPr>
+        <w:ind w:left="3300" w:hanging="420"/>
+      </w:pPr>
+    </w:lvl>
+    <w:lvl w:ilvl="7" w:tplc="04090019" w:tentative="1">
+      <w:start w:val="1"/>
+      <w:numFmt w:val="lowerLetter"/>
+      <w:lvlText w:val="%8)"/>
+      <w:lvlJc w:val="left"/>
+      <w:pPr>
+        <w:ind w:left="3720" w:hanging="420"/>
+      </w:pPr>
+    </w:lvl>
+    <w:lvl w:ilvl="8" w:tplc="0409001B" w:tentative="1">
+      <w:start w:val="1"/>
+      <w:numFmt w:val="lowerRoman"/>
+      <w:lvlText w:val="%9."/>
+      <w:lvlJc w:val="right"/>
+      <w:pPr>
+        <w:ind w:left="4140" w:hanging="420"/>
+      </w:pPr>
+    </w:lvl>
+  </w:abstractNum>
+  <w:abstractNum w:abstractNumId="1" w15:restartNumberingAfterBreak="0">
     <w:nsid w:val="2B3253C5"/>
     <w:multiLevelType w:val="hybridMultilevel"/>
     <w:tmpl w:val="4374066C"/>
@@ -275,7 +513,7 @@
       </w:pPr>
     </w:lvl>
   </w:abstractNum>
-  <w:abstractNum w:abstractNumId="1" w15:restartNumberingAfterBreak="0">
+  <w:abstractNum w:abstractNumId="2" w15:restartNumberingAfterBreak="0">
     <w:nsid w:val="7C675C30"/>
     <w:multiLevelType w:val="hybridMultilevel"/>
     <w:tmpl w:val="DCF0975E"/>
@@ -388,9 +626,12 @@
     </w:lvl>
   </w:abstractNum>
   <w:num w:numId="1">
+    <w:abstractNumId w:val="2"/>
+  </w:num>
+  <w:num w:numId="2">
     <w:abstractNumId w:val="1"/>
   </w:num>
-  <w:num w:numId="2">
+  <w:num w:numId="3">
     <w:abstractNumId w:val="0"/>
   </w:num>
 </w:numbering>

</xml_diff>